<commit_message>
Corrección de error 70
Actualización de la historia 3 del tercer sprint realizado en la clase de programación e implementación de sistemas, al eliminar el botón regresar.
</commit_message>
<xml_diff>
--- a/Sprints_Historias de usuario/Parte#2 - Programación e implementación/Grupo_1_Sprint_Backlog3.docx
+++ b/Sprints_Historias de usuario/Parte#2 - Programación e implementación/Grupo_1_Sprint_Backlog3.docx
@@ -1,6 +1,6 @@
 
 <file path=word/document.xml><?xml version="1.0" encoding="utf-8"?>
-<w:document xmlns:wpc="http://schemas.microsoft.com/office/word/2010/wordprocessingCanvas" xmlns:cx="http://schemas.microsoft.com/office/drawing/2014/chartex" xmlns:cx1="http://schemas.microsoft.com/office/drawing/2015/9/8/chartex" xmlns:cx2="http://schemas.microsoft.com/office/drawing/2015/10/21/chartex" xmlns:cx3="http://schemas.microsoft.com/office/drawing/2016/5/9/chartex" xmlns:cx4="http://schemas.microsoft.com/office/drawing/2016/5/10/chartex" xmlns:cx5="http://schemas.microsoft.com/office/drawing/2016/5/11/chartex" xmlns:cx6="http://schemas.microsoft.com/office/drawing/2016/5/12/chartex" xmlns:cx7="http://schemas.microsoft.com/office/drawing/2016/5/13/chartex" xmlns:cx8="http://schemas.microsoft.com/office/drawing/2016/5/14/chartex" xmlns:mc="http://schemas.openxmlformats.org/markup-compatibility/2006" xmlns:aink="http://schemas.microsoft.com/office/drawing/2016/ink" xmlns:am3d="http://schemas.microsoft.com/office/drawing/2017/model3d" xmlns:o="urn:schemas-microsoft-com:office:office" xmlns:oel="http://schemas.microsoft.com/office/2019/extlst" xmlns:r="http://schemas.openxmlformats.org/officeDocument/2006/relationships" xmlns:m="http://schemas.openxmlformats.org/officeDocument/2006/math" xmlns:v="urn:schemas-microsoft-com:vml" xmlns:wp14="http://schemas.microsoft.com/office/word/2010/wordprocessingDrawing" xmlns:wp="http://schemas.openxmlformats.org/drawingml/2006/wordprocessingDrawing" xmlns:w10="urn:schemas-microsoft-com:office:word" xmlns:w="http://schemas.openxmlformats.org/wordprocessingml/2006/main" xmlns:w14="http://schemas.microsoft.com/office/word/2010/wordml" xmlns:w15="http://schemas.microsoft.com/office/word/2012/wordml" xmlns:w16cex="http://schemas.microsoft.com/office/word/2018/wordml/cex" xmlns:w16cid="http://schemas.microsoft.com/office/word/2016/wordml/cid" xmlns:w16="http://schemas.microsoft.com/office/word/2018/wordml" xmlns:w16sdtdh="http://schemas.microsoft.com/office/word/2020/wordml/sdtdatahash" xmlns:w16se="http://schemas.microsoft.com/office/word/2015/wordml/symex" xmlns:wpg="http://schemas.microsoft.com/office/word/2010/wordprocessingGroup" xmlns:wpi="http://schemas.microsoft.com/office/word/2010/wordprocessingInk" xmlns:wne="http://schemas.microsoft.com/office/word/2006/wordml" xmlns:wps="http://schemas.microsoft.com/office/word/2010/wordprocessingShape" mc:Ignorable="w14 w15 w16se w16cid w16 w16cex w16sdtdh wp14">
+<w:document xmlns:wpc="http://schemas.microsoft.com/office/word/2010/wordprocessingCanvas" xmlns:cx="http://schemas.microsoft.com/office/drawing/2014/chartex" xmlns:cx1="http://schemas.microsoft.com/office/drawing/2015/9/8/chartex" xmlns:cx2="http://schemas.microsoft.com/office/drawing/2015/10/21/chartex" xmlns:cx3="http://schemas.microsoft.com/office/drawing/2016/5/9/chartex" xmlns:cx4="http://schemas.microsoft.com/office/drawing/2016/5/10/chartex" xmlns:cx5="http://schemas.microsoft.com/office/drawing/2016/5/11/chartex" xmlns:cx6="http://schemas.microsoft.com/office/drawing/2016/5/12/chartex" xmlns:cx7="http://schemas.microsoft.com/office/drawing/2016/5/13/chartex" xmlns:cx8="http://schemas.microsoft.com/office/drawing/2016/5/14/chartex" xmlns:mc="http://schemas.openxmlformats.org/markup-compatibility/2006" xmlns:aink="http://schemas.microsoft.com/office/drawing/2016/ink" xmlns:am3d="http://schemas.microsoft.com/office/drawing/2017/model3d" xmlns:o="urn:schemas-microsoft-com:office:office" xmlns:r="http://schemas.openxmlformats.org/officeDocument/2006/relationships" xmlns:m="http://schemas.openxmlformats.org/officeDocument/2006/math" xmlns:v="urn:schemas-microsoft-com:vml" xmlns:wp14="http://schemas.microsoft.com/office/word/2010/wordprocessingDrawing" xmlns:wp="http://schemas.openxmlformats.org/drawingml/2006/wordprocessingDrawing" xmlns:w10="urn:schemas-microsoft-com:office:word" xmlns:w="http://schemas.openxmlformats.org/wordprocessingml/2006/main" xmlns:w14="http://schemas.microsoft.com/office/word/2010/wordml" xmlns:w15="http://schemas.microsoft.com/office/word/2012/wordml" xmlns:w16cex="http://schemas.microsoft.com/office/word/2018/wordml/cex" xmlns:w16cid="http://schemas.microsoft.com/office/word/2016/wordml/cid" xmlns:w16="http://schemas.microsoft.com/office/word/2018/wordml" xmlns:w16sdtdh="http://schemas.microsoft.com/office/word/2020/wordml/sdtdatahash" xmlns:w16se="http://schemas.microsoft.com/office/word/2015/wordml/symex" xmlns:wpg="http://schemas.microsoft.com/office/word/2010/wordprocessingGroup" xmlns:wpi="http://schemas.microsoft.com/office/word/2010/wordprocessingInk" xmlns:wne="http://schemas.microsoft.com/office/word/2006/wordml" xmlns:wps="http://schemas.microsoft.com/office/word/2010/wordprocessingShape" mc:Ignorable="w14 w15 w16se w16cid w16 w16cex w16sdtdh wp14">
   <w:body>
     <w:p>
       <w:pPr>
@@ -575,8 +575,19 @@
           <w:szCs w:val="24"/>
           <w:lang w:val="es-HN"/>
         </w:rPr>
-        <w:t>Karla Abigail Sierra Paztrana</w:t>
+        <w:t xml:space="preserve">Karla Abigail Sierra </w:t>
       </w:r>
+      <w:proofErr w:type="spellStart"/>
+      <w:r>
+        <w:rPr>
+          <w:rFonts w:ascii="Times New Roman" w:eastAsia="Times New Roman" w:hAnsi="Times New Roman" w:cs="Times New Roman"/>
+          <w:sz w:val="24"/>
+          <w:szCs w:val="24"/>
+          <w:lang w:val="es-HN"/>
+        </w:rPr>
+        <w:t>Paztrana</w:t>
+      </w:r>
+      <w:proofErr w:type="spellEnd"/>
       <w:r>
         <w:rPr>
           <w:rFonts w:ascii="Times New Roman" w:eastAsia="Times New Roman" w:hAnsi="Times New Roman" w:cs="Times New Roman"/>
@@ -622,7 +633,27 @@
           <w:szCs w:val="24"/>
           <w:lang w:val="es-HN"/>
         </w:rPr>
-        <w:t>Maryury Virsai Chacón López</w:t>
+        <w:t xml:space="preserve">Maryury </w:t>
+      </w:r>
+      <w:proofErr w:type="spellStart"/>
+      <w:r>
+        <w:rPr>
+          <w:rFonts w:ascii="Times New Roman" w:eastAsia="Times New Roman" w:hAnsi="Times New Roman" w:cs="Times New Roman"/>
+          <w:sz w:val="24"/>
+          <w:szCs w:val="24"/>
+          <w:lang w:val="es-HN"/>
+        </w:rPr>
+        <w:t>Virsai</w:t>
+      </w:r>
+      <w:proofErr w:type="spellEnd"/>
+      <w:r>
+        <w:rPr>
+          <w:rFonts w:ascii="Times New Roman" w:eastAsia="Times New Roman" w:hAnsi="Times New Roman" w:cs="Times New Roman"/>
+          <w:sz w:val="24"/>
+          <w:szCs w:val="24"/>
+          <w:lang w:val="es-HN"/>
+        </w:rPr>
+        <w:t xml:space="preserve"> Chacón López</w:t>
       </w:r>
       <w:r>
         <w:rPr>
@@ -671,7 +702,29 @@
           <w:szCs w:val="24"/>
           <w:lang w:val="es-HN" w:eastAsia="es-HN"/>
         </w:rPr>
-        <w:t>Marilyn Jorleny Molina Rodríguez</w:t>
+        <w:t xml:space="preserve">Marilyn </w:t>
+      </w:r>
+      <w:proofErr w:type="spellStart"/>
+      <w:r>
+        <w:rPr>
+          <w:rFonts w:ascii="Times New Roman" w:eastAsia="Times New Roman" w:hAnsi="Times New Roman" w:cs="Times New Roman"/>
+          <w:color w:val="000000"/>
+          <w:sz w:val="24"/>
+          <w:szCs w:val="24"/>
+          <w:lang w:val="es-HN" w:eastAsia="es-HN"/>
+        </w:rPr>
+        <w:t>Jorleny</w:t>
+      </w:r>
+      <w:proofErr w:type="spellEnd"/>
+      <w:r>
+        <w:rPr>
+          <w:rFonts w:ascii="Times New Roman" w:eastAsia="Times New Roman" w:hAnsi="Times New Roman" w:cs="Times New Roman"/>
+          <w:color w:val="000000"/>
+          <w:sz w:val="24"/>
+          <w:szCs w:val="24"/>
+          <w:lang w:val="es-HN" w:eastAsia="es-HN"/>
+        </w:rPr>
+        <w:t xml:space="preserve"> Molina Rodríguez</w:t>
       </w:r>
       <w:r>
         <w:rPr>
@@ -863,7 +916,27 @@
           <w:szCs w:val="24"/>
           <w:lang w:val="es-HN"/>
         </w:rPr>
-        <w:t xml:space="preserve"> fase del proyecto AGRO System, estando estructurado con las historias y sus respectivas tareas, las cuales fundamentan el sistema, teniendo como principal la creación de las tablas en la base de datos, así como los registros de </w:t>
+        <w:t xml:space="preserve"> fase del proyecto AGRO </w:t>
+      </w:r>
+      <w:proofErr w:type="spellStart"/>
+      <w:r>
+        <w:rPr>
+          <w:rFonts w:ascii="Times New Roman" w:hAnsi="Times New Roman" w:cs="Times New Roman"/>
+          <w:sz w:val="24"/>
+          <w:szCs w:val="24"/>
+          <w:lang w:val="es-HN"/>
+        </w:rPr>
+        <w:t>System</w:t>
+      </w:r>
+      <w:proofErr w:type="spellEnd"/>
+      <w:r>
+        <w:rPr>
+          <w:rFonts w:ascii="Times New Roman" w:hAnsi="Times New Roman" w:cs="Times New Roman"/>
+          <w:sz w:val="24"/>
+          <w:szCs w:val="24"/>
+          <w:lang w:val="es-HN"/>
+        </w:rPr>
+        <w:t xml:space="preserve">, estando estructurado con las historias y sus respectivas tareas, las cuales fundamentan el sistema, teniendo como principal la creación de las tablas en la base de datos, así como los registros de </w:t>
       </w:r>
       <w:r>
         <w:rPr>
@@ -1013,12 +1086,21 @@
                 <w:lang w:val="es-HN"/>
               </w:rPr>
             </w:pPr>
-            <w:r>
-              <w:rPr>
-                <w:rFonts w:ascii="Arial" w:hAnsi="Arial" w:cs="Arial"/>
-                <w:lang w:val="es-HN"/>
-              </w:rPr>
-              <w:t>Num.</w:t>
+            <w:proofErr w:type="spellStart"/>
+            <w:r>
+              <w:rPr>
+                <w:rFonts w:ascii="Arial" w:hAnsi="Arial" w:cs="Arial"/>
+                <w:lang w:val="es-HN"/>
+              </w:rPr>
+              <w:t>Num</w:t>
+            </w:r>
+            <w:proofErr w:type="spellEnd"/>
+            <w:r>
+              <w:rPr>
+                <w:rFonts w:ascii="Arial" w:hAnsi="Arial" w:cs="Arial"/>
+                <w:lang w:val="es-HN"/>
+              </w:rPr>
+              <w:t>.</w:t>
             </w:r>
           </w:p>
         </w:tc>
@@ -1791,13 +1873,22 @@
                 <w:lang w:val="es-HN"/>
               </w:rPr>
             </w:pPr>
+            <w:proofErr w:type="spellStart"/>
             <w:r>
               <w:rPr>
                 <w:rFonts w:ascii="Arial" w:hAnsi="Arial" w:cs="Arial"/>
                 <w:lang w:val="es-HN"/>
               </w:rPr>
               <w:lastRenderedPageBreak/>
-              <w:t>Num.</w:t>
+              <w:t>Num</w:t>
+            </w:r>
+            <w:proofErr w:type="spellEnd"/>
+            <w:r>
+              <w:rPr>
+                <w:rFonts w:ascii="Arial" w:hAnsi="Arial" w:cs="Arial"/>
+                <w:lang w:val="es-HN"/>
+              </w:rPr>
+              <w:t>.</w:t>
             </w:r>
           </w:p>
         </w:tc>
@@ -2205,6 +2296,7 @@
               </w:rPr>
               <w:t>M</w:t>
             </w:r>
+            <w:proofErr w:type="spellStart"/>
             <w:r>
               <w:rPr>
                 <w:rFonts w:ascii="Arial" w:hAnsi="Arial" w:cs="Arial"/>
@@ -2213,6 +2305,7 @@
               </w:rPr>
               <w:t>ás</w:t>
             </w:r>
+            <w:proofErr w:type="spellEnd"/>
             <w:r>
               <w:rPr>
                 <w:rFonts w:ascii="Arial" w:hAnsi="Arial" w:cs="Arial"/>
@@ -2221,32 +2314,6 @@
                 <w:lang w:val="es-HN"/>
               </w:rPr>
               <w:t xml:space="preserve"> Detalles”: Creación de un botón que permita mostrar más detalles del gasto.</w:t>
-            </w:r>
-          </w:p>
-          <w:p>
-            <w:pPr>
-              <w:pStyle w:val="Prrafodelista"/>
-              <w:numPr>
-                <w:ilvl w:val="0"/>
-                <w:numId w:val="1"/>
-              </w:numPr>
-              <w:spacing w:line="240" w:lineRule="auto"/>
-              <w:cnfStyle w:val="000000000000" w:firstRow="0" w:lastRow="0" w:firstColumn="0" w:lastColumn="0" w:oddVBand="0" w:evenVBand="0" w:oddHBand="0" w:evenHBand="0" w:firstRowFirstColumn="0" w:firstRowLastColumn="0" w:lastRowFirstColumn="0" w:lastRowLastColumn="0"/>
-              <w:rPr>
-                <w:rFonts w:ascii="Arial" w:hAnsi="Arial" w:cs="Arial"/>
-                <w:sz w:val="22"/>
-                <w:szCs w:val="22"/>
-                <w:lang w:val="es-HN"/>
-              </w:rPr>
-            </w:pPr>
-            <w:r>
-              <w:rPr>
-                <w:rFonts w:ascii="Arial" w:hAnsi="Arial" w:cs="Arial"/>
-                <w:sz w:val="22"/>
-                <w:szCs w:val="22"/>
-                <w:lang w:val="es-HN"/>
-              </w:rPr>
-              <w:t>Botón “Regresar”: Creación de un botón que nos redirija a la Pantalla Principal.</w:t>
             </w:r>
           </w:p>
         </w:tc>
@@ -2652,12 +2719,21 @@
                 <w:lang w:val="es-HN"/>
               </w:rPr>
             </w:pPr>
-            <w:r>
-              <w:rPr>
-                <w:rFonts w:ascii="Arial" w:hAnsi="Arial" w:cs="Arial"/>
-                <w:lang w:val="es-HN"/>
-              </w:rPr>
-              <w:t>Num.</w:t>
+            <w:proofErr w:type="spellStart"/>
+            <w:r>
+              <w:rPr>
+                <w:rFonts w:ascii="Arial" w:hAnsi="Arial" w:cs="Arial"/>
+                <w:lang w:val="es-HN"/>
+              </w:rPr>
+              <w:t>Num</w:t>
+            </w:r>
+            <w:proofErr w:type="spellEnd"/>
+            <w:r>
+              <w:rPr>
+                <w:rFonts w:ascii="Arial" w:hAnsi="Arial" w:cs="Arial"/>
+                <w:lang w:val="es-HN"/>
+              </w:rPr>
+              <w:t>.</w:t>
             </w:r>
           </w:p>
         </w:tc>
@@ -3238,12 +3314,21 @@
                 <w:lang w:val="es-HN"/>
               </w:rPr>
             </w:pPr>
-            <w:r>
-              <w:rPr>
-                <w:rFonts w:ascii="Arial" w:hAnsi="Arial" w:cs="Arial"/>
-                <w:lang w:val="es-HN"/>
-              </w:rPr>
-              <w:t>Num.</w:t>
+            <w:proofErr w:type="spellStart"/>
+            <w:r>
+              <w:rPr>
+                <w:rFonts w:ascii="Arial" w:hAnsi="Arial" w:cs="Arial"/>
+                <w:lang w:val="es-HN"/>
+              </w:rPr>
+              <w:t>Num</w:t>
+            </w:r>
+            <w:proofErr w:type="spellEnd"/>
+            <w:r>
+              <w:rPr>
+                <w:rFonts w:ascii="Arial" w:hAnsi="Arial" w:cs="Arial"/>
+                <w:lang w:val="es-HN"/>
+              </w:rPr>
+              <w:t>.</w:t>
             </w:r>
           </w:p>
         </w:tc>
@@ -3759,12 +3844,21 @@
                 <w:lang w:val="es-HN"/>
               </w:rPr>
             </w:pPr>
-            <w:r>
-              <w:rPr>
-                <w:rFonts w:ascii="Arial" w:hAnsi="Arial" w:cs="Arial"/>
-                <w:lang w:val="es-HN"/>
-              </w:rPr>
-              <w:t>Num.</w:t>
+            <w:proofErr w:type="spellStart"/>
+            <w:r>
+              <w:rPr>
+                <w:rFonts w:ascii="Arial" w:hAnsi="Arial" w:cs="Arial"/>
+                <w:lang w:val="es-HN"/>
+              </w:rPr>
+              <w:t>Num</w:t>
+            </w:r>
+            <w:proofErr w:type="spellEnd"/>
+            <w:r>
+              <w:rPr>
+                <w:rFonts w:ascii="Arial" w:hAnsi="Arial" w:cs="Arial"/>
+                <w:lang w:val="es-HN"/>
+              </w:rPr>
+              <w:t>.</w:t>
             </w:r>
           </w:p>
         </w:tc>
@@ -4438,13 +4532,22 @@
                 <w:lang w:val="es-HN"/>
               </w:rPr>
             </w:pPr>
+            <w:proofErr w:type="spellStart"/>
             <w:r>
               <w:rPr>
                 <w:rFonts w:ascii="Arial" w:hAnsi="Arial" w:cs="Arial"/>
                 <w:lang w:val="es-HN"/>
               </w:rPr>
               <w:lastRenderedPageBreak/>
-              <w:t>Num.</w:t>
+              <w:t>Num</w:t>
+            </w:r>
+            <w:proofErr w:type="spellEnd"/>
+            <w:r>
+              <w:rPr>
+                <w:rFonts w:ascii="Arial" w:hAnsi="Arial" w:cs="Arial"/>
+                <w:lang w:val="es-HN"/>
+              </w:rPr>
+              <w:t>.</w:t>
             </w:r>
           </w:p>
         </w:tc>
@@ -5034,12 +5137,21 @@
                 <w:lang w:val="es-HN"/>
               </w:rPr>
             </w:pPr>
-            <w:r>
-              <w:rPr>
-                <w:rFonts w:ascii="Arial" w:hAnsi="Arial" w:cs="Arial"/>
-                <w:lang w:val="es-HN"/>
-              </w:rPr>
-              <w:t>Num.</w:t>
+            <w:proofErr w:type="spellStart"/>
+            <w:r>
+              <w:rPr>
+                <w:rFonts w:ascii="Arial" w:hAnsi="Arial" w:cs="Arial"/>
+                <w:lang w:val="es-HN"/>
+              </w:rPr>
+              <w:t>Num</w:t>
+            </w:r>
+            <w:proofErr w:type="spellEnd"/>
+            <w:r>
+              <w:rPr>
+                <w:rFonts w:ascii="Arial" w:hAnsi="Arial" w:cs="Arial"/>
+                <w:lang w:val="es-HN"/>
+              </w:rPr>
+              <w:t>.</w:t>
             </w:r>
           </w:p>
         </w:tc>
@@ -5644,13 +5756,22 @@
                 <w:lang w:val="es-HN"/>
               </w:rPr>
             </w:pPr>
+            <w:proofErr w:type="spellStart"/>
             <w:r>
               <w:rPr>
                 <w:rFonts w:ascii="Arial" w:hAnsi="Arial" w:cs="Arial"/>
                 <w:lang w:val="es-HN"/>
               </w:rPr>
               <w:lastRenderedPageBreak/>
-              <w:t>Num.</w:t>
+              <w:t>Num</w:t>
+            </w:r>
+            <w:proofErr w:type="spellEnd"/>
+            <w:r>
+              <w:rPr>
+                <w:rFonts w:ascii="Arial" w:hAnsi="Arial" w:cs="Arial"/>
+                <w:lang w:val="es-HN"/>
+              </w:rPr>
+              <w:t>.</w:t>
             </w:r>
           </w:p>
         </w:tc>
@@ -6161,13 +6282,23 @@
                 <w:lang w:val="es-HN"/>
               </w:rPr>
             </w:pPr>
+            <w:proofErr w:type="spellStart"/>
             <w:r>
               <w:rPr>
                 <w:rFonts w:ascii="Arial" w:eastAsia="Times New Roman" w:hAnsi="Arial" w:cs="Arial"/>
                 <w:color w:val="FFFFFF"/>
                 <w:lang w:val="es-HN"/>
               </w:rPr>
-              <w:t>Num.</w:t>
+              <w:t>Num</w:t>
+            </w:r>
+            <w:proofErr w:type="spellEnd"/>
+            <w:r>
+              <w:rPr>
+                <w:rFonts w:ascii="Arial" w:eastAsia="Times New Roman" w:hAnsi="Arial" w:cs="Arial"/>
+                <w:color w:val="FFFFFF"/>
+                <w:lang w:val="es-HN"/>
+              </w:rPr>
+              <w:t>.</w:t>
             </w:r>
           </w:p>
         </w:tc>
@@ -6978,12 +7109,21 @@
                 <w:lang w:val="es-HN"/>
               </w:rPr>
             </w:pPr>
-            <w:r>
-              <w:rPr>
-                <w:rFonts w:ascii="Arial" w:hAnsi="Arial" w:cs="Arial"/>
-                <w:lang w:val="es-HN"/>
-              </w:rPr>
-              <w:t>Num.</w:t>
+            <w:proofErr w:type="spellStart"/>
+            <w:r>
+              <w:rPr>
+                <w:rFonts w:ascii="Arial" w:hAnsi="Arial" w:cs="Arial"/>
+                <w:lang w:val="es-HN"/>
+              </w:rPr>
+              <w:t>Num</w:t>
+            </w:r>
+            <w:proofErr w:type="spellEnd"/>
+            <w:r>
+              <w:rPr>
+                <w:rFonts w:ascii="Arial" w:hAnsi="Arial" w:cs="Arial"/>
+                <w:lang w:val="es-HN"/>
+              </w:rPr>
+              <w:t>.</w:t>
             </w:r>
           </w:p>
         </w:tc>
@@ -7681,13 +7821,23 @@
                 <w:lang w:val="es-HN"/>
               </w:rPr>
             </w:pPr>
+            <w:proofErr w:type="spellStart"/>
             <w:r>
               <w:rPr>
                 <w:rFonts w:ascii="Arial" w:eastAsia="Times New Roman" w:hAnsi="Arial" w:cs="Arial"/>
                 <w:color w:val="FFFFFF"/>
                 <w:lang w:val="es-HN"/>
               </w:rPr>
-              <w:t>Num.</w:t>
+              <w:t>Num</w:t>
+            </w:r>
+            <w:proofErr w:type="spellEnd"/>
+            <w:r>
+              <w:rPr>
+                <w:rFonts w:ascii="Arial" w:eastAsia="Times New Roman" w:hAnsi="Arial" w:cs="Arial"/>
+                <w:color w:val="FFFFFF"/>
+                <w:lang w:val="es-HN"/>
+              </w:rPr>
+              <w:t>.</w:t>
             </w:r>
           </w:p>
         </w:tc>
@@ -8637,12 +8787,21 @@
                 <w:lang w:val="es-HN"/>
               </w:rPr>
             </w:pPr>
-            <w:r>
-              <w:rPr>
-                <w:rFonts w:ascii="Arial" w:hAnsi="Arial" w:cs="Arial"/>
-                <w:lang w:val="es-HN"/>
-              </w:rPr>
-              <w:t>Num.</w:t>
+            <w:proofErr w:type="spellStart"/>
+            <w:r>
+              <w:rPr>
+                <w:rFonts w:ascii="Arial" w:hAnsi="Arial" w:cs="Arial"/>
+                <w:lang w:val="es-HN"/>
+              </w:rPr>
+              <w:t>Num</w:t>
+            </w:r>
+            <w:proofErr w:type="spellEnd"/>
+            <w:r>
+              <w:rPr>
+                <w:rFonts w:ascii="Arial" w:hAnsi="Arial" w:cs="Arial"/>
+                <w:lang w:val="es-HN"/>
+              </w:rPr>
+              <w:t>.</w:t>
             </w:r>
           </w:p>
         </w:tc>
@@ -9276,6 +9435,7 @@
                 <w:lang w:val="es-HN"/>
               </w:rPr>
             </w:pPr>
+            <w:proofErr w:type="spellStart"/>
             <w:r>
               <w:rPr>
                 <w:rFonts w:ascii="Arial" w:eastAsia="Times New Roman" w:hAnsi="Arial" w:cs="Arial"/>
@@ -9283,7 +9443,16 @@
                 <w:lang w:val="es-HN"/>
               </w:rPr>
               <w:lastRenderedPageBreak/>
-              <w:t>Num.</w:t>
+              <w:t>Num</w:t>
+            </w:r>
+            <w:proofErr w:type="spellEnd"/>
+            <w:r>
+              <w:rPr>
+                <w:rFonts w:ascii="Arial" w:eastAsia="Times New Roman" w:hAnsi="Arial" w:cs="Arial"/>
+                <w:color w:val="FFFFFF"/>
+                <w:lang w:val="es-HN"/>
+              </w:rPr>
+              <w:t>.</w:t>
             </w:r>
           </w:p>
         </w:tc>
@@ -10140,13 +10309,22 @@
                 <w:lang w:val="es-HN"/>
               </w:rPr>
             </w:pPr>
+            <w:proofErr w:type="spellStart"/>
             <w:r>
               <w:rPr>
                 <w:rFonts w:ascii="Arial" w:hAnsi="Arial" w:cs="Arial"/>
                 <w:lang w:val="es-HN"/>
               </w:rPr>
               <w:lastRenderedPageBreak/>
-              <w:t>Num.</w:t>
+              <w:t>Num</w:t>
+            </w:r>
+            <w:proofErr w:type="spellEnd"/>
+            <w:r>
+              <w:rPr>
+                <w:rFonts w:ascii="Arial" w:hAnsi="Arial" w:cs="Arial"/>
+                <w:lang w:val="es-HN"/>
+              </w:rPr>
+              <w:t>.</w:t>
             </w:r>
           </w:p>
         </w:tc>
@@ -10719,7 +10897,7 @@
 </file>
 
 <file path=word/numbering.xml><?xml version="1.0" encoding="utf-8"?>
-<w:numbering xmlns:wpc="http://schemas.microsoft.com/office/word/2010/wordprocessingCanvas" xmlns:cx="http://schemas.microsoft.com/office/drawing/2014/chartex" xmlns:cx1="http://schemas.microsoft.com/office/drawing/2015/9/8/chartex" xmlns:cx2="http://schemas.microsoft.com/office/drawing/2015/10/21/chartex" xmlns:cx3="http://schemas.microsoft.com/office/drawing/2016/5/9/chartex" xmlns:cx4="http://schemas.microsoft.com/office/drawing/2016/5/10/chartex" xmlns:cx5="http://schemas.microsoft.com/office/drawing/2016/5/11/chartex" xmlns:cx6="http://schemas.microsoft.com/office/drawing/2016/5/12/chartex" xmlns:cx7="http://schemas.microsoft.com/office/drawing/2016/5/13/chartex" xmlns:cx8="http://schemas.microsoft.com/office/drawing/2016/5/14/chartex" xmlns:mc="http://schemas.openxmlformats.org/markup-compatibility/2006" xmlns:aink="http://schemas.microsoft.com/office/drawing/2016/ink" xmlns:am3d="http://schemas.microsoft.com/office/drawing/2017/model3d" xmlns:o="urn:schemas-microsoft-com:office:office" xmlns:oel="http://schemas.microsoft.com/office/2019/extlst" xmlns:r="http://schemas.openxmlformats.org/officeDocument/2006/relationships" xmlns:m="http://schemas.openxmlformats.org/officeDocument/2006/math" xmlns:v="urn:schemas-microsoft-com:vml" xmlns:wp14="http://schemas.microsoft.com/office/word/2010/wordprocessingDrawing" xmlns:wp="http://schemas.openxmlformats.org/drawingml/2006/wordprocessingDrawing" xmlns:w10="urn:schemas-microsoft-com:office:word" xmlns:w="http://schemas.openxmlformats.org/wordprocessingml/2006/main" xmlns:w14="http://schemas.microsoft.com/office/word/2010/wordml" xmlns:w15="http://schemas.microsoft.com/office/word/2012/wordml" xmlns:w16cex="http://schemas.microsoft.com/office/word/2018/wordml/cex" xmlns:w16cid="http://schemas.microsoft.com/office/word/2016/wordml/cid" xmlns:w16="http://schemas.microsoft.com/office/word/2018/wordml" xmlns:w16sdtdh="http://schemas.microsoft.com/office/word/2020/wordml/sdtdatahash" xmlns:w16se="http://schemas.microsoft.com/office/word/2015/wordml/symex" xmlns:wpg="http://schemas.microsoft.com/office/word/2010/wordprocessingGroup" xmlns:wpi="http://schemas.microsoft.com/office/word/2010/wordprocessingInk" xmlns:wne="http://schemas.microsoft.com/office/word/2006/wordml" xmlns:wps="http://schemas.microsoft.com/office/word/2010/wordprocessingShape" mc:Ignorable="w14 w15 w16se w16cid w16 w16cex w16sdtdh wp14">
+<w:numbering xmlns:wpc="http://schemas.microsoft.com/office/word/2010/wordprocessingCanvas" xmlns:cx="http://schemas.microsoft.com/office/drawing/2014/chartex" xmlns:cx1="http://schemas.microsoft.com/office/drawing/2015/9/8/chartex" xmlns:cx2="http://schemas.microsoft.com/office/drawing/2015/10/21/chartex" xmlns:cx3="http://schemas.microsoft.com/office/drawing/2016/5/9/chartex" xmlns:cx4="http://schemas.microsoft.com/office/drawing/2016/5/10/chartex" xmlns:cx5="http://schemas.microsoft.com/office/drawing/2016/5/11/chartex" xmlns:cx6="http://schemas.microsoft.com/office/drawing/2016/5/12/chartex" xmlns:cx7="http://schemas.microsoft.com/office/drawing/2016/5/13/chartex" xmlns:cx8="http://schemas.microsoft.com/office/drawing/2016/5/14/chartex" xmlns:mc="http://schemas.openxmlformats.org/markup-compatibility/2006" xmlns:aink="http://schemas.microsoft.com/office/drawing/2016/ink" xmlns:am3d="http://schemas.microsoft.com/office/drawing/2017/model3d" xmlns:o="urn:schemas-microsoft-com:office:office" xmlns:r="http://schemas.openxmlformats.org/officeDocument/2006/relationships" xmlns:m="http://schemas.openxmlformats.org/officeDocument/2006/math" xmlns:v="urn:schemas-microsoft-com:vml" xmlns:wp14="http://schemas.microsoft.com/office/word/2010/wordprocessingDrawing" xmlns:wp="http://schemas.openxmlformats.org/drawingml/2006/wordprocessingDrawing" xmlns:w10="urn:schemas-microsoft-com:office:word" xmlns:w="http://schemas.openxmlformats.org/wordprocessingml/2006/main" xmlns:w14="http://schemas.microsoft.com/office/word/2010/wordml" xmlns:w15="http://schemas.microsoft.com/office/word/2012/wordml" xmlns:w16cex="http://schemas.microsoft.com/office/word/2018/wordml/cex" xmlns:w16cid="http://schemas.microsoft.com/office/word/2016/wordml/cid" xmlns:w16="http://schemas.microsoft.com/office/word/2018/wordml" xmlns:w16sdtdh="http://schemas.microsoft.com/office/word/2020/wordml/sdtdatahash" xmlns:w16se="http://schemas.microsoft.com/office/word/2015/wordml/symex" xmlns:wpg="http://schemas.microsoft.com/office/word/2010/wordprocessingGroup" xmlns:wpi="http://schemas.microsoft.com/office/word/2010/wordprocessingInk" xmlns:wne="http://schemas.microsoft.com/office/word/2006/wordml" xmlns:wps="http://schemas.microsoft.com/office/word/2010/wordprocessingShape" mc:Ignorable="w14 w15 w16se w16cid w16 w16cex w16sdtdh wp14">
   <w:abstractNum w:abstractNumId="0" w15:restartNumberingAfterBreak="0">
     <w:nsid w:val="014D15BA"/>
     <w:multiLevelType w:val="hybridMultilevel"/>
@@ -11350,22 +11528,22 @@
       </w:pPr>
     </w:lvl>
   </w:abstractNum>
-  <w:num w:numId="1" w16cid:durableId="720641185">
+  <w:num w:numId="1">
     <w:abstractNumId w:val="2"/>
   </w:num>
-  <w:num w:numId="2" w16cid:durableId="1305769622">
+  <w:num w:numId="2">
     <w:abstractNumId w:val="4"/>
   </w:num>
-  <w:num w:numId="3" w16cid:durableId="924143395">
+  <w:num w:numId="3">
     <w:abstractNumId w:val="3"/>
   </w:num>
-  <w:num w:numId="4" w16cid:durableId="472986163">
+  <w:num w:numId="4">
     <w:abstractNumId w:val="1"/>
   </w:num>
-  <w:num w:numId="5" w16cid:durableId="1745562852">
+  <w:num w:numId="5">
     <w:abstractNumId w:val="0"/>
   </w:num>
-  <w:num w:numId="6" w16cid:durableId="2010714223">
+  <w:num w:numId="6">
     <w:abstractNumId w:val="5"/>
   </w:num>
 </w:numbering>

</xml_diff>